<commit_message>
added youssef to team
</commit_message>
<xml_diff>
--- a/Project Template.docx
+++ b/Project Template.docx
@@ -773,6 +773,16 @@
                 <w:szCs w:val="30"/>
               </w:rPr>
             </w:pPr>
+            <w:r>
+              <w:rPr>
+                <w:rFonts w:ascii="Calibri" w:eastAsia="Calibri" w:hAnsi="Calibri" w:cs="Calibri"/>
+                <w:b/>
+                <w:color w:val="000000"/>
+                <w:sz w:val="30"/>
+                <w:szCs w:val="30"/>
+              </w:rPr>
+              <w:t>19</w:t>
+            </w:r>
           </w:p>
         </w:tc>
         <w:tc>
@@ -943,7 +953,17 @@
                 <w:sz w:val="30"/>
                 <w:szCs w:val="30"/>
               </w:rPr>
-              <w:t>4- Habiba Mohamed Fawzy</w:t>
+              <w:t xml:space="preserve">4- </w:t>
+            </w:r>
+            <w:r>
+              <w:rPr>
+                <w:rFonts w:ascii="Calibri" w:eastAsia="Calibri" w:hAnsi="Calibri" w:cs="Calibri"/>
+                <w:b/>
+                <w:color w:val="000000"/>
+                <w:sz w:val="30"/>
+                <w:szCs w:val="30"/>
+              </w:rPr>
+              <w:t>Menna Khaled Gamal</w:t>
             </w:r>
           </w:p>
         </w:tc>
@@ -971,7 +991,7 @@
                 <w:sz w:val="30"/>
                 <w:szCs w:val="30"/>
               </w:rPr>
-              <w:t>20220107</w:t>
+              <w:t>20221166</w:t>
             </w:r>
           </w:p>
         </w:tc>
@@ -1057,7 +1077,17 @@
                 <w:sz w:val="30"/>
                 <w:szCs w:val="30"/>
               </w:rPr>
-              <w:t>5- Menna Khaled Gamal</w:t>
+              <w:t xml:space="preserve">5- </w:t>
+            </w:r>
+            <w:r>
+              <w:rPr>
+                <w:rFonts w:ascii="Calibri" w:eastAsia="Calibri" w:hAnsi="Calibri" w:cs="Calibri"/>
+                <w:b/>
+                <w:color w:val="000000"/>
+                <w:sz w:val="30"/>
+                <w:szCs w:val="30"/>
+              </w:rPr>
+              <w:t>Habiba Mohamed Fawzy</w:t>
             </w:r>
           </w:p>
         </w:tc>
@@ -1085,7 +1115,7 @@
                 <w:sz w:val="30"/>
                 <w:szCs w:val="30"/>
               </w:rPr>
-              <w:t>20221166</w:t>
+              <w:t>20220107</w:t>
             </w:r>
           </w:p>
         </w:tc>
@@ -1387,20 +1417,8 @@
                 <w:sz w:val="30"/>
                 <w:szCs w:val="30"/>
               </w:rPr>
-              <w:t xml:space="preserve">Nehal Ahmed </w:t>
-            </w:r>
-            <w:proofErr w:type="spellStart"/>
-            <w:r>
-              <w:rPr>
-                <w:rFonts w:ascii="Calibri" w:eastAsia="Calibri" w:hAnsi="Calibri" w:cs="Calibri"/>
-                <w:b/>
-                <w:color w:val="000000"/>
-                <w:sz w:val="30"/>
-                <w:szCs w:val="30"/>
-              </w:rPr>
-              <w:t>Abdelbaqi</w:t>
-            </w:r>
-            <w:proofErr w:type="spellEnd"/>
+              <w:t>Nehal Ahmed Abdelbaqi</w:t>
+            </w:r>
           </w:p>
         </w:tc>
       </w:tr>

</xml_diff>

<commit_message>
edited database, removed youssef
</commit_message>
<xml_diff>
--- a/Project Template.docx
+++ b/Project Template.docx
@@ -55,7 +55,7 @@
                     </pic:cNvPicPr>
                   </pic:nvPicPr>
                   <pic:blipFill>
-                    <a:blip r:embed="rId6">
+                    <a:blip r:embed="rId7">
                       <a:extLst>
                         <a:ext uri="{28A0092B-C50C-407E-A947-70E740481C1C}">
                           <a14:useLocalDpi xmlns:a14="http://schemas.microsoft.com/office/drawing/2010/main" val="0"/>
@@ -725,7 +725,17 @@
                 <w:sz w:val="30"/>
                 <w:szCs w:val="30"/>
               </w:rPr>
-              <w:t>2- Youssef Reda Mokhtar</w:t>
+              <w:t>2</w:t>
+            </w:r>
+            <w:r>
+              <w:rPr>
+                <w:rFonts w:ascii="Calibri" w:eastAsia="Calibri" w:hAnsi="Calibri" w:cs="Calibri"/>
+                <w:b/>
+                <w:color w:val="000000"/>
+                <w:sz w:val="30"/>
+                <w:szCs w:val="30"/>
+              </w:rPr>
+              <w:t>- Abdulrahman Mohamed Mahmoud</w:t>
             </w:r>
           </w:p>
         </w:tc>
@@ -753,7 +763,7 @@
                 <w:sz w:val="30"/>
                 <w:szCs w:val="30"/>
               </w:rPr>
-              <w:t>20220392</w:t>
+              <w:t>20220901</w:t>
             </w:r>
           </w:p>
         </w:tc>
@@ -781,7 +791,7 @@
                 <w:sz w:val="30"/>
                 <w:szCs w:val="30"/>
               </w:rPr>
-              <w:t>19</w:t>
+              <w:t>3</w:t>
             </w:r>
           </w:p>
         </w:tc>
@@ -809,7 +819,7 @@
                 <w:sz w:val="30"/>
                 <w:szCs w:val="30"/>
               </w:rPr>
-              <w:t>B</w:t>
+              <w:t>A</w:t>
             </w:r>
           </w:p>
         </w:tc>
@@ -839,7 +849,27 @@
                 <w:sz w:val="30"/>
                 <w:szCs w:val="30"/>
               </w:rPr>
-              <w:t>3- Abdulrahman Mohamed Mahmoud</w:t>
+              <w:t>3</w:t>
+            </w:r>
+            <w:r>
+              <w:rPr>
+                <w:rFonts w:ascii="Calibri" w:eastAsia="Calibri" w:hAnsi="Calibri" w:cs="Calibri"/>
+                <w:b/>
+                <w:color w:val="000000"/>
+                <w:sz w:val="30"/>
+                <w:szCs w:val="30"/>
+              </w:rPr>
+              <w:t xml:space="preserve">- </w:t>
+            </w:r>
+            <w:r>
+              <w:rPr>
+                <w:rFonts w:ascii="Calibri" w:eastAsia="Calibri" w:hAnsi="Calibri" w:cs="Calibri"/>
+                <w:b/>
+                <w:color w:val="000000"/>
+                <w:sz w:val="30"/>
+                <w:szCs w:val="30"/>
+              </w:rPr>
+              <w:t>Menna Khaled Gamal</w:t>
             </w:r>
           </w:p>
         </w:tc>
@@ -867,7 +897,7 @@
                 <w:sz w:val="30"/>
                 <w:szCs w:val="30"/>
               </w:rPr>
-              <w:t>20220901</w:t>
+              <w:t>20221166</w:t>
             </w:r>
           </w:p>
         </w:tc>
@@ -895,7 +925,7 @@
                 <w:sz w:val="30"/>
                 <w:szCs w:val="30"/>
               </w:rPr>
-              <w:t>3</w:t>
+              <w:t>1</w:t>
             </w:r>
           </w:p>
         </w:tc>
@@ -953,17 +983,27 @@
                 <w:sz w:val="30"/>
                 <w:szCs w:val="30"/>
               </w:rPr>
-              <w:t xml:space="preserve">4- </w:t>
-            </w:r>
-            <w:r>
-              <w:rPr>
-                <w:rFonts w:ascii="Calibri" w:eastAsia="Calibri" w:hAnsi="Calibri" w:cs="Calibri"/>
-                <w:b/>
-                <w:color w:val="000000"/>
-                <w:sz w:val="30"/>
-                <w:szCs w:val="30"/>
-              </w:rPr>
-              <w:t>Menna Khaled Gamal</w:t>
+              <w:t>4</w:t>
+            </w:r>
+            <w:r>
+              <w:rPr>
+                <w:rFonts w:ascii="Calibri" w:eastAsia="Calibri" w:hAnsi="Calibri" w:cs="Calibri"/>
+                <w:b/>
+                <w:color w:val="000000"/>
+                <w:sz w:val="30"/>
+                <w:szCs w:val="30"/>
+              </w:rPr>
+              <w:t xml:space="preserve">- </w:t>
+            </w:r>
+            <w:r>
+              <w:rPr>
+                <w:rFonts w:ascii="Calibri" w:eastAsia="Calibri" w:hAnsi="Calibri" w:cs="Calibri"/>
+                <w:b/>
+                <w:color w:val="000000"/>
+                <w:sz w:val="30"/>
+                <w:szCs w:val="30"/>
+              </w:rPr>
+              <w:t>Habiba Mohamed Fawzy</w:t>
             </w:r>
           </w:p>
         </w:tc>
@@ -991,7 +1031,7 @@
                 <w:sz w:val="30"/>
                 <w:szCs w:val="30"/>
               </w:rPr>
-              <w:t>20221166</w:t>
+              <w:t>20220107</w:t>
             </w:r>
           </w:p>
         </w:tc>
@@ -1077,131 +1117,17 @@
                 <w:sz w:val="30"/>
                 <w:szCs w:val="30"/>
               </w:rPr>
-              <w:t xml:space="preserve">5- </w:t>
-            </w:r>
-            <w:r>
-              <w:rPr>
-                <w:rFonts w:ascii="Calibri" w:eastAsia="Calibri" w:hAnsi="Calibri" w:cs="Calibri"/>
-                <w:b/>
-                <w:color w:val="000000"/>
-                <w:sz w:val="30"/>
-                <w:szCs w:val="30"/>
-              </w:rPr>
-              <w:t>Habiba Mohamed Fawzy</w:t>
-            </w:r>
-          </w:p>
-        </w:tc>
-        <w:tc>
-          <w:tcPr>
-            <w:tcW w:w="1708" w:type="dxa"/>
-          </w:tcPr>
-          <w:p>
-            <w:pPr>
-              <w:widowControl w:val="0"/>
-              <w:spacing w:before="17" w:line="240" w:lineRule="auto"/>
-              <w:rPr>
-                <w:rFonts w:ascii="Calibri" w:eastAsia="Calibri" w:hAnsi="Calibri" w:cs="Calibri"/>
-                <w:b/>
-                <w:color w:val="000000"/>
-                <w:sz w:val="30"/>
-                <w:szCs w:val="30"/>
-              </w:rPr>
-            </w:pPr>
-            <w:r>
-              <w:rPr>
-                <w:rFonts w:ascii="Calibri" w:eastAsia="Calibri" w:hAnsi="Calibri" w:cs="Calibri"/>
-                <w:b/>
-                <w:color w:val="000000"/>
-                <w:sz w:val="30"/>
-                <w:szCs w:val="30"/>
-              </w:rPr>
-              <w:t>20220107</w:t>
-            </w:r>
-          </w:p>
-        </w:tc>
-        <w:tc>
-          <w:tcPr>
-            <w:tcW w:w="1796" w:type="dxa"/>
-          </w:tcPr>
-          <w:p>
-            <w:pPr>
-              <w:widowControl w:val="0"/>
-              <w:spacing w:before="17" w:line="240" w:lineRule="auto"/>
-              <w:rPr>
-                <w:rFonts w:ascii="Calibri" w:eastAsia="Calibri" w:hAnsi="Calibri" w:cs="Calibri"/>
-                <w:b/>
-                <w:color w:val="000000"/>
-                <w:sz w:val="30"/>
-                <w:szCs w:val="30"/>
-              </w:rPr>
-            </w:pPr>
-            <w:r>
-              <w:rPr>
-                <w:rFonts w:ascii="Calibri" w:eastAsia="Calibri" w:hAnsi="Calibri" w:cs="Calibri"/>
-                <w:b/>
-                <w:color w:val="000000"/>
-                <w:sz w:val="30"/>
-                <w:szCs w:val="30"/>
-              </w:rPr>
-              <w:t>1</w:t>
-            </w:r>
-          </w:p>
-        </w:tc>
-        <w:tc>
-          <w:tcPr>
-            <w:tcW w:w="1791" w:type="dxa"/>
-          </w:tcPr>
-          <w:p>
-            <w:pPr>
-              <w:widowControl w:val="0"/>
-              <w:spacing w:before="17" w:line="240" w:lineRule="auto"/>
-              <w:rPr>
-                <w:rFonts w:ascii="Calibri" w:eastAsia="Calibri" w:hAnsi="Calibri" w:cs="Calibri"/>
-                <w:b/>
-                <w:color w:val="000000"/>
-                <w:sz w:val="30"/>
-                <w:szCs w:val="30"/>
-              </w:rPr>
-            </w:pPr>
-            <w:r>
-              <w:rPr>
-                <w:rFonts w:ascii="Calibri" w:eastAsia="Calibri" w:hAnsi="Calibri" w:cs="Calibri"/>
-                <w:b/>
-                <w:color w:val="000000"/>
-                <w:sz w:val="30"/>
-                <w:szCs w:val="30"/>
-              </w:rPr>
-              <w:t>A</w:t>
-            </w:r>
-          </w:p>
-        </w:tc>
-      </w:tr>
-      <w:tr>
-        <w:tc>
-          <w:tcPr>
-            <w:tcW w:w="5155" w:type="dxa"/>
-          </w:tcPr>
-          <w:p>
-            <w:pPr>
-              <w:widowControl w:val="0"/>
-              <w:spacing w:before="17" w:line="240" w:lineRule="auto"/>
-              <w:rPr>
-                <w:rFonts w:ascii="Calibri" w:eastAsia="Calibri" w:hAnsi="Calibri" w:cs="Calibri"/>
-                <w:b/>
-                <w:color w:val="000000"/>
-                <w:sz w:val="30"/>
-                <w:szCs w:val="30"/>
-              </w:rPr>
-            </w:pPr>
-            <w:r>
-              <w:rPr>
-                <w:rFonts w:ascii="Calibri" w:eastAsia="Calibri" w:hAnsi="Calibri" w:cs="Calibri"/>
-                <w:b/>
-                <w:color w:val="000000"/>
-                <w:sz w:val="30"/>
-                <w:szCs w:val="30"/>
-              </w:rPr>
-              <w:t>6- Rimaz Abd El-Rahman Emam</w:t>
+              <w:t>5</w:t>
+            </w:r>
+            <w:r>
+              <w:rPr>
+                <w:rFonts w:ascii="Calibri" w:eastAsia="Calibri" w:hAnsi="Calibri" w:cs="Calibri"/>
+                <w:b/>
+                <w:color w:val="000000"/>
+                <w:sz w:val="30"/>
+                <w:szCs w:val="30"/>
+              </w:rPr>
+              <w:t>- Rimaz Abd El-Rahman Emam</w:t>
             </w:r>
           </w:p>
         </w:tc>
@@ -2261,4 +2187,16 @@
     </a:ext>
   </a:extLst>
 </a:theme>
+</file>
+
+<file path=customXml/item1.xml><?xml version="1.0" encoding="utf-8"?>
+<b:Sources xmlns:b="http://schemas.openxmlformats.org/officeDocument/2006/bibliography" xmlns="http://schemas.openxmlformats.org/officeDocument/2006/bibliography" SelectedStyle="\APASixthEditionOfficeOnline.xsl" StyleName="APA" Version="6"/>
+</file>
+
+<file path=customXml/itemProps1.xml><?xml version="1.0" encoding="utf-8"?>
+<ds:datastoreItem xmlns:ds="http://schemas.openxmlformats.org/officeDocument/2006/customXml" ds:itemID="{C9A2549A-B9E9-4F14-AEBE-26CAFF602C63}">
+  <ds:schemaRefs>
+    <ds:schemaRef ds:uri="http://schemas.openxmlformats.org/officeDocument/2006/bibliography"/>
+  </ds:schemaRefs>
+</ds:datastoreItem>
 </file>
</xml_diff>